<commit_message>
fixed bug and updated documentation
</commit_message>
<xml_diff>
--- a/testaroo.docx
+++ b/testaroo.docx
@@ -4,15 +4,16 @@
   <w:body>
     <w:p>
       <w:r>
-        <w:t xml:space="preserve">This is a test document. With a </w:t>
+        <w:t>Th</w:t>
       </w:r>
-      <w:proofErr w:type="spellStart"/>
       <w:r>
-        <w:t>bgu</w:t>
+        <w:t>is is a test document. Without a b</w:t>
       </w:r>
-      <w:proofErr w:type="spellEnd"/>
       <w:r>
-        <w:t>. Oh noes</w:t>
+        <w:t>u</w:t>
+      </w:r>
+      <w:r>
+        <w:t>g. Oh boy!</w:t>
       </w:r>
       <w:bookmarkStart w:id="0" w:name="_GoBack"/>
       <w:bookmarkEnd w:id="0"/>

</xml_diff>